<commit_message>
Atualizacoes nos relatorios Fix #1
</commit_message>
<xml_diff>
--- a/Experimentos/05-07/SENSORES DE PRESENÇA.docx
+++ b/Experimentos/05-07/SENSORES DE PRESENÇA.docx
@@ -52,7 +52,7 @@
           <w:szCs w:val="28"/>
           <w:rtl w:val="0"/>
         </w:rPr>
-        <w:t xml:space="preserve">SENSORES DE PRESENÇA</w:t>
+        <w:t xml:space="preserve">SENSORES DE PRESENÇA - TESTE DE ALCANCE </w:t>
       </w:r>
     </w:p>
     <w:p>
@@ -345,6 +345,192 @@
     </w:p>
     <w:p>
       <w:pPr>
+        <w:ind w:firstLine="720"/>
+        <w:jc w:val="both"/>
+        <w:rPr/>
+      </w:pPr>
+      <w:r>
+        <w:rPr>
+          <w:rtl w:val="0"/>
+        </w:rPr>
+      </w:r>
+    </w:p>
+    <w:p>
+      <w:pPr>
+        <w:jc w:val="center"/>
+        <w:rPr>
+          <w:b w:val="1"/>
+          <w:sz w:val="28"/>
+          <w:szCs w:val="28"/>
+        </w:rPr>
+      </w:pPr>
+      <w:r>
+        <w:rPr>
+          <w:b w:val="1"/>
+          <w:sz w:val="28"/>
+          <w:szCs w:val="28"/>
+          <w:rtl w:val="0"/>
+        </w:rPr>
+        <w:t xml:space="preserve">SENSORES DE PRESENÇA - TESTE DE ANGULAÇÃO</w:t>
+      </w:r>
+    </w:p>
+    <w:p>
+      <w:pPr>
+        <w:jc w:val="center"/>
+        <w:rPr>
+          <w:b w:val="1"/>
+          <w:sz w:val="28"/>
+          <w:szCs w:val="28"/>
+        </w:rPr>
+      </w:pPr>
+      <w:r>
+        <w:rPr>
+          <w:rtl w:val="0"/>
+        </w:rPr>
+      </w:r>
+    </w:p>
+    <w:p>
+      <w:pPr>
+        <w:ind w:firstLine="720"/>
+        <w:jc w:val="both"/>
+        <w:rPr/>
+      </w:pPr>
+      <w:r>
+        <w:rPr>
+          <w:rtl w:val="0"/>
+        </w:rPr>
+        <w:t xml:space="preserve">Ao realizar testes para observar a ângulo de detecção de um sensor de presença, obtivemos os seguintes dados: um ângulo de detecção de aproximadamente 134º (parte em vermelho da figura),  dado que o teste de movimento foi realizado a aproximadamente 2 metros de distância do sensor (tanto na esquerda quanto na direita do sensor), onde tal sensor começou a captar movimento a partir de 78 cm na esquerda e 91 cm na direita, partindo de um ponto de 2 metros de distância do sensor em linha reta, como mostrado na figura abaixo. </w:t>
+      </w:r>
+    </w:p>
+    <w:p>
+      <w:pPr>
+        <w:jc w:val="center"/>
+        <w:rPr>
+          <w:b w:val="1"/>
+          <w:sz w:val="28"/>
+          <w:szCs w:val="28"/>
+        </w:rPr>
+      </w:pPr>
+      <w:r>
+        <w:rPr>
+          <w:b w:val="1"/>
+          <w:sz w:val="28"/>
+          <w:szCs w:val="28"/>
+        </w:rPr>
+        <w:drawing>
+          <wp:inline distB="114300" distT="114300" distL="114300" distR="114300">
+            <wp:extent cx="4090988" cy="1981903"/>
+            <wp:effectExtent b="0" l="0" r="0" t="0"/>
+            <wp:docPr id="3" name="image4.png"/>
+            <a:graphic>
+              <a:graphicData uri="http://schemas.openxmlformats.org/drawingml/2006/picture">
+                <pic:pic>
+                  <pic:nvPicPr>
+                    <pic:cNvPr id="0" name="image4.png"/>
+                    <pic:cNvPicPr preferRelativeResize="0"/>
+                  </pic:nvPicPr>
+                  <pic:blipFill>
+                    <a:blip r:embed="rId7"/>
+                    <a:srcRect b="59234" l="12624" r="34215" t="14975"/>
+                    <a:stretch>
+                      <a:fillRect/>
+                    </a:stretch>
+                  </pic:blipFill>
+                  <pic:spPr>
+                    <a:xfrm>
+                      <a:off x="0" y="0"/>
+                      <a:ext cx="4090988" cy="1981903"/>
+                    </a:xfrm>
+                    <a:prstGeom prst="rect"/>
+                    <a:ln/>
+                  </pic:spPr>
+                </pic:pic>
+              </a:graphicData>
+            </a:graphic>
+          </wp:inline>
+        </w:drawing>
+      </w:r>
+      <w:r>
+        <w:rPr>
+          <w:rtl w:val="0"/>
+        </w:rPr>
+      </w:r>
+    </w:p>
+    <w:p>
+      <w:pPr>
+        <w:ind w:firstLine="720"/>
+        <w:jc w:val="center"/>
+        <w:rPr/>
+      </w:pPr>
+      <w:r>
+        <w:rPr>
+          <w:b w:val="1"/>
+          <w:rtl w:val="0"/>
+        </w:rPr>
+        <w:t xml:space="preserve">Figura 2</w:t>
+      </w:r>
+      <w:r>
+        <w:rPr>
+          <w:rtl w:val="0"/>
+        </w:rPr>
+        <w:t xml:space="preserve"> - Ângulo de detecção de sensor de movimento</w:t>
+      </w:r>
+    </w:p>
+    <w:p>
+      <w:pPr>
+        <w:ind w:firstLine="720"/>
+        <w:jc w:val="center"/>
+        <w:rPr/>
+      </w:pPr>
+      <w:r>
+        <w:rPr>
+          <w:rtl w:val="0"/>
+        </w:rPr>
+      </w:r>
+    </w:p>
+    <w:p>
+      <w:pPr>
+        <w:ind w:firstLine="720"/>
+        <w:jc w:val="both"/>
+        <w:rPr>
+          <w:b w:val="1"/>
+          <w:sz w:val="28"/>
+          <w:szCs w:val="28"/>
+        </w:rPr>
+      </w:pPr>
+      <w:r>
+        <w:rPr>
+          <w:rtl w:val="0"/>
+        </w:rPr>
+        <w:t xml:space="preserve">Também foi possível notar que a dois metros de distância o sensor gera um ponto cego de em média 84 cm, aproximadamente 23º..   </w:t>
+      </w:r>
+      <w:r>
+        <w:rPr>
+          <w:b w:val="1"/>
+          <w:sz w:val="28"/>
+          <w:szCs w:val="28"/>
+          <w:rtl w:val="0"/>
+        </w:rPr>
+        <w:tab/>
+      </w:r>
+    </w:p>
+    <w:p>
+      <w:pPr>
+        <w:jc w:val="left"/>
+        <w:rPr>
+          <w:b w:val="1"/>
+          <w:sz w:val="28"/>
+          <w:szCs w:val="28"/>
+        </w:rPr>
+      </w:pPr>
+      <w:r>
+        <w:rPr>
+          <w:rtl w:val="0"/>
+        </w:rPr>
+      </w:r>
+    </w:p>
+    <w:p>
+      <w:pPr>
         <w:rPr/>
       </w:pPr>
       <w:r>
@@ -468,16 +654,16 @@
           <wp:inline distB="114300" distT="114300" distL="114300" distR="114300">
             <wp:extent cx="5734050" cy="3225800"/>
             <wp:effectExtent b="0" l="0" r="0" t="0"/>
-            <wp:docPr id="4" name="image5.png"/>
+            <wp:docPr id="5" name="image2.png"/>
             <a:graphic>
               <a:graphicData uri="http://schemas.openxmlformats.org/drawingml/2006/picture">
                 <pic:pic>
                   <pic:nvPicPr>
-                    <pic:cNvPr id="0" name="image5.png"/>
+                    <pic:cNvPr id="0" name="image2.png"/>
                     <pic:cNvPicPr preferRelativeResize="0"/>
                   </pic:nvPicPr>
                   <pic:blipFill>
-                    <a:blip r:embed="rId7"/>
+                    <a:blip r:embed="rId8"/>
                     <a:srcRect b="1474" l="0" r="0" t="-1474"/>
                     <a:stretch>
                       <a:fillRect/>
@@ -516,7 +702,7 @@
           <w:b w:val="1"/>
           <w:rtl w:val="0"/>
         </w:rPr>
-        <w:t xml:space="preserve">Figura 2</w:t>
+        <w:t xml:space="preserve">Figura 3</w:t>
       </w:r>
       <w:r>
         <w:rPr>
@@ -581,26 +767,6 @@
           <w:rtl w:val="0"/>
         </w:rPr>
         <w:t xml:space="preserve">  foi configurado dessa maneira:</w:t>
-      </w:r>
-    </w:p>
-    <w:p>
-      <w:pPr>
-        <w:rPr/>
-      </w:pPr>
-      <w:r>
-        <w:rPr>
-          <w:rtl w:val="0"/>
-        </w:rPr>
-      </w:r>
-    </w:p>
-    <w:p>
-      <w:pPr>
-        <w:rPr/>
-      </w:pPr>
-      <w:r>
-        <w:rPr>
-          <w:rtl w:val="0"/>
-        </w:rPr>
       </w:r>
     </w:p>
     <w:p>
@@ -661,16 +827,16 @@
           <wp:inline distB="114300" distT="114300" distL="114300" distR="114300">
             <wp:extent cx="6216123" cy="2452688"/>
             <wp:effectExtent b="0" l="0" r="0" t="0"/>
-            <wp:docPr id="6" name="image3.png"/>
+            <wp:docPr id="7" name="image6.png"/>
             <a:graphic>
               <a:graphicData uri="http://schemas.openxmlformats.org/drawingml/2006/picture">
                 <pic:pic>
                   <pic:nvPicPr>
-                    <pic:cNvPr id="0" name="image3.png"/>
+                    <pic:cNvPr id="0" name="image6.png"/>
                     <pic:cNvPicPr preferRelativeResize="0"/>
                   </pic:nvPicPr>
                   <pic:blipFill>
-                    <a:blip r:embed="rId8"/>
+                    <a:blip r:embed="rId9"/>
                     <a:srcRect b="38920" l="7715" r="20598" t="12784"/>
                     <a:stretch>
                       <a:fillRect/>
@@ -710,7 +876,7 @@
           <w:b w:val="1"/>
           <w:rtl w:val="0"/>
         </w:rPr>
-        <w:t xml:space="preserve">Figura 3</w:t>
+        <w:t xml:space="preserve">Figura 4</w:t>
       </w:r>
       <w:r>
         <w:rPr>
@@ -766,16 +932,16 @@
           <wp:inline distB="114300" distT="114300" distL="114300" distR="114300">
             <wp:extent cx="3014663" cy="3256580"/>
             <wp:effectExtent b="0" l="0" r="0" t="0"/>
-            <wp:docPr id="2" name="image4.png"/>
+            <wp:docPr id="2" name="image5.png"/>
             <a:graphic>
               <a:graphicData uri="http://schemas.openxmlformats.org/drawingml/2006/picture">
                 <pic:pic>
                   <pic:nvPicPr>
-                    <pic:cNvPr id="0" name="image4.png"/>
+                    <pic:cNvPr id="0" name="image5.png"/>
                     <pic:cNvPicPr preferRelativeResize="0"/>
                   </pic:nvPicPr>
                   <pic:blipFill>
-                    <a:blip r:embed="rId9"/>
+                    <a:blip r:embed="rId10"/>
                     <a:srcRect b="43600" l="28985" r="32255" t="14482"/>
                     <a:stretch>
                       <a:fillRect/>
@@ -814,7 +980,7 @@
           <w:b w:val="1"/>
           <w:rtl w:val="0"/>
         </w:rPr>
-        <w:t xml:space="preserve">Figura 4</w:t>
+        <w:t xml:space="preserve">Figura 5</w:t>
       </w:r>
       <w:r>
         <w:rPr>
@@ -850,7 +1016,7 @@
         <w:rPr>
           <w:rtl w:val="0"/>
         </w:rPr>
-        <w:t xml:space="preserve">Este teste foi realizado em uma sala de 7.5 metros, com o ar condicionado configurado a 22°C e com 4 pessoas na sala. Dessa maneira, podemos constatar que a temperatura média do ambiente foi de 19ºC ((18+20)/2), além disso observamos também que apenas 1 sensor seria insuficiente para medir a temperatura real da sala, pois diferentes pontos do ambiente podem ter diferentes temperaturas, e precisaríamos de pelo menos 2 sensores posicionados na sala para obter a média de temperaturas e descobrir qual a configuração ideal do ar condicionado para alcançar o  índice de conforto térmico ideal.</w:t>
+        <w:t xml:space="preserve">Este teste foi realizado em uma sala de 7.5 metros, com o ar condicionado configurado a 22°C e com 4 pessoas na sala. Dessa maneira, podemos constatar que a temperatura média do ambiente foi de 19ºC ((18+20)/2), além disso observamos também que apenas 1 sensor não seria insuficiente para medir a temperatura real da sala, pois diferentes pontos do ambiente podem ter diferentes temperaturas, e precisaríamos de pelo menos 2 sensores posicionados na sala para obter a média de temperaturas e descobrir qual a configuração ideal do ar condicionado para alcançar o  índice de conforto térmico ideal.</w:t>
       </w:r>
     </w:p>
     <w:p>
@@ -905,110 +1071,65 @@
     <w:p>
       <w:pPr>
         <w:ind w:firstLine="720"/>
-        <w:rPr/>
-      </w:pPr>
-      <w:r>
-        <w:rPr>
-          <w:rtl w:val="0"/>
-        </w:rPr>
-      </w:r>
-    </w:p>
-    <w:p>
-      <w:pPr>
-        <w:ind w:firstLine="720"/>
-        <w:rPr/>
-      </w:pPr>
-      <w:r>
-        <w:rPr>
-          <w:rtl w:val="0"/>
-        </w:rPr>
-      </w:r>
-    </w:p>
-    <w:p>
-      <w:pPr>
-        <w:ind w:firstLine="720"/>
-        <w:rPr/>
-      </w:pPr>
-      <w:r>
-        <w:rPr>
-          <w:rtl w:val="0"/>
-        </w:rPr>
-      </w:r>
-    </w:p>
-    <w:p>
-      <w:pPr>
-        <w:ind w:firstLine="720"/>
-        <w:rPr/>
-      </w:pPr>
-      <w:r>
-        <w:rPr>
-          <w:rtl w:val="0"/>
-        </w:rPr>
-      </w:r>
-    </w:p>
-    <w:p>
-      <w:pPr>
-        <w:ind w:firstLine="720"/>
-        <w:rPr/>
-      </w:pPr>
-      <w:r>
-        <w:rPr>
-          <w:rtl w:val="0"/>
-        </w:rPr>
-      </w:r>
-    </w:p>
-    <w:p>
-      <w:pPr>
-        <w:ind w:firstLine="720"/>
-        <w:rPr/>
-      </w:pPr>
-      <w:r>
-        <w:rPr>
-          <w:rtl w:val="0"/>
-        </w:rPr>
-      </w:r>
-    </w:p>
-    <w:p>
-      <w:pPr>
-        <w:ind w:firstLine="720"/>
-        <w:rPr/>
-      </w:pPr>
-      <w:r>
-        <w:rPr>
-          <w:rtl w:val="0"/>
-        </w:rPr>
-      </w:r>
-    </w:p>
-    <w:p>
-      <w:pPr>
-        <w:ind w:firstLine="720"/>
-        <w:rPr/>
-      </w:pPr>
-      <w:r>
-        <w:rPr>
-          <w:rtl w:val="0"/>
-        </w:rPr>
-      </w:r>
-    </w:p>
-    <w:p>
-      <w:pPr>
-        <w:ind w:firstLine="720"/>
-        <w:rPr/>
-      </w:pPr>
-      <w:r>
-        <w:rPr>
-          <w:rtl w:val="0"/>
-        </w:rPr>
-      </w:r>
-    </w:p>
-    <w:p>
-      <w:pPr>
-        <w:ind w:firstLine="720"/>
-        <w:rPr/>
-      </w:pPr>
-      <w:r>
-        <w:br w:type="page"/>
-      </w:r>
+        <w:jc w:val="center"/>
+        <w:rPr>
+          <w:b w:val="1"/>
+          <w:sz w:val="36"/>
+          <w:szCs w:val="36"/>
+        </w:rPr>
+      </w:pPr>
+      <w:r>
+        <w:rPr>
+          <w:b w:val="1"/>
+          <w:sz w:val="36"/>
+          <w:szCs w:val="36"/>
+          <w:rtl w:val="0"/>
+        </w:rPr>
+        <w:t xml:space="preserve">TESTES REALIZADOS EM CASA</w:t>
+      </w:r>
+    </w:p>
+    <w:p>
+      <w:pPr>
+        <w:ind w:firstLine="720"/>
+        <w:jc w:val="center"/>
+        <w:rPr>
+          <w:b w:val="1"/>
+          <w:sz w:val="36"/>
+          <w:szCs w:val="36"/>
+        </w:rPr>
+      </w:pPr>
+      <w:r>
+        <w:rPr>
+          <w:rtl w:val="0"/>
+        </w:rPr>
+      </w:r>
+    </w:p>
+    <w:p>
+      <w:pPr>
+        <w:ind w:firstLine="720"/>
+        <w:jc w:val="center"/>
+        <w:rPr/>
+      </w:pPr>
+      <w:r>
+        <w:rPr>
+          <w:b w:val="1"/>
+          <w:sz w:val="28"/>
+          <w:szCs w:val="28"/>
+          <w:rtl w:val="0"/>
+        </w:rPr>
+        <w:t xml:space="preserve">SENSOR DE PRESENÇA</w:t>
+      </w:r>
+      <w:r>
+        <w:rPr>
+          <w:rtl w:val="0"/>
+        </w:rPr>
+      </w:r>
+    </w:p>
+    <w:p>
+      <w:pPr>
+        <w:ind w:left="0" w:firstLine="0"/>
+        <w:rPr/>
+      </w:pPr>
       <w:r>
         <w:rPr>
           <w:rtl w:val="0"/>
@@ -1026,16 +1147,16 @@
           <wp:inline distB="114300" distT="114300" distL="114300" distR="114300">
             <wp:extent cx="6702569" cy="3767138"/>
             <wp:effectExtent b="0" l="0" r="0" t="0"/>
-            <wp:docPr id="3" name="image2.png"/>
+            <wp:docPr id="4" name="image7.png"/>
             <a:graphic>
               <a:graphicData uri="http://schemas.openxmlformats.org/drawingml/2006/picture">
                 <pic:pic>
                   <pic:nvPicPr>
-                    <pic:cNvPr id="0" name="image2.png"/>
+                    <pic:cNvPr id="0" name="image7.png"/>
                     <pic:cNvPicPr preferRelativeResize="0"/>
                   </pic:nvPicPr>
                   <pic:blipFill>
-                    <a:blip r:embed="rId10"/>
+                    <a:blip r:embed="rId11"/>
                     <a:srcRect b="0" l="0" r="0" t="0"/>
                     <a:stretch>
                       <a:fillRect/>
@@ -1069,14 +1190,34 @@
       </w:pPr>
       <w:r>
         <w:rPr>
-          <w:rtl w:val="0"/>
-        </w:rPr>
-        <w:t xml:space="preserve">Figura 5 - Duração do sensor ativo com sensibilidade baixa</w:t>
+          <w:b w:val="1"/>
+          <w:rtl w:val="0"/>
+        </w:rPr>
+        <w:t xml:space="preserve">Figura 6</w:t>
+      </w:r>
+      <w:r>
+        <w:rPr>
+          <w:rtl w:val="0"/>
+        </w:rPr>
+        <w:t xml:space="preserve"> - Duração do sensor ativo com sensibilidade baixa</w:t>
       </w:r>
     </w:p>
     <w:p>
       <w:pPr>
         <w:ind w:left="-708.6614173228347" w:firstLine="0"/>
+        <w:jc w:val="center"/>
+        <w:rPr/>
+      </w:pPr>
+      <w:r>
+        <w:rPr>
+          <w:rtl w:val="0"/>
+        </w:rPr>
+      </w:r>
+    </w:p>
+    <w:p>
+      <w:pPr>
+        <w:ind w:left="-708.6614173228347" w:firstLine="708.6614173228347"/>
+        <w:jc w:val="both"/>
         <w:rPr/>
       </w:pPr>
       <w:r>
@@ -1088,7 +1229,8 @@
     </w:p>
     <w:p>
       <w:pPr>
-        <w:ind w:left="-708.6614173228347" w:firstLine="0"/>
+        <w:ind w:left="-708.6614173228347" w:firstLine="708.6614173228347"/>
+        <w:jc w:val="both"/>
         <w:rPr/>
       </w:pPr>
       <w:r>
@@ -1107,18 +1249,18 @@
         <w:rPr/>
         <w:drawing>
           <wp:inline distB="114300" distT="114300" distL="114300" distR="114300">
-            <wp:extent cx="6186488" cy="3339881"/>
+            <wp:extent cx="6586538" cy="3514725"/>
             <wp:effectExtent b="0" l="0" r="0" t="0"/>
-            <wp:docPr id="5" name="image6.png"/>
+            <wp:docPr id="6" name="image3.png"/>
             <a:graphic>
               <a:graphicData uri="http://schemas.openxmlformats.org/drawingml/2006/picture">
                 <pic:pic>
                   <pic:nvPicPr>
-                    <pic:cNvPr id="0" name="image6.png"/>
+                    <pic:cNvPr id="0" name="image3.png"/>
                     <pic:cNvPicPr preferRelativeResize="0"/>
                   </pic:nvPicPr>
                   <pic:blipFill>
-                    <a:blip r:embed="rId11"/>
+                    <a:blip r:embed="rId12"/>
                     <a:srcRect b="0" l="0" r="0" t="0"/>
                     <a:stretch>
                       <a:fillRect/>
@@ -1127,7 +1269,7 @@
                   <pic:spPr>
                     <a:xfrm>
                       <a:off x="0" y="0"/>
-                      <a:ext cx="6186488" cy="3339881"/>
+                      <a:ext cx="6586538" cy="3514725"/>
                     </a:xfrm>
                     <a:prstGeom prst="rect"/>
                     <a:ln/>
@@ -1152,14 +1294,34 @@
       </w:pPr>
       <w:r>
         <w:rPr>
-          <w:rtl w:val="0"/>
-        </w:rPr>
-        <w:t xml:space="preserve">Figura 6 - Melhor sensibilidade a sem a proteção</w:t>
+          <w:b w:val="1"/>
+          <w:rtl w:val="0"/>
+        </w:rPr>
+        <w:t xml:space="preserve">Figura 7</w:t>
+      </w:r>
+      <w:r>
+        <w:rPr>
+          <w:rtl w:val="0"/>
+        </w:rPr>
+        <w:t xml:space="preserve"> - Melhor sensibilidade a sem a proteção</w:t>
       </w:r>
     </w:p>
     <w:p>
       <w:pPr>
         <w:ind w:left="-708.6614173228347" w:firstLine="0"/>
+        <w:jc w:val="center"/>
+        <w:rPr/>
+      </w:pPr>
+      <w:r>
+        <w:rPr>
+          <w:rtl w:val="0"/>
+        </w:rPr>
+      </w:r>
+    </w:p>
+    <w:p>
+      <w:pPr>
+        <w:ind w:left="-708.6614173228347" w:firstLine="708.6614173228347"/>
+        <w:jc w:val="both"/>
         <w:rPr/>
       </w:pPr>
       <w:r>

</xml_diff>